<commit_message>
Update Smart ticketing app FINAL.docx
</commit_message>
<xml_diff>
--- a/REPORT BY ADIL,ASMA,MARK/Smart ticketing app FINAL.docx
+++ b/REPORT BY ADIL,ASMA,MARK/Smart ticketing app FINAL.docx
@@ -957,7 +957,6 @@
           <w:rFonts w:asciiTheme="majorBidi" w:hAnsiTheme="majorBidi" w:cstheme="majorBidi"/>
           <w:b/>
           <w:bCs/>
-          <w:color w:val="FF0000"/>
           <w:sz w:val="40"/>
           <w:szCs w:val="40"/>
         </w:rPr>
@@ -967,7 +966,6 @@
           <w:rFonts w:asciiTheme="majorBidi" w:hAnsiTheme="majorBidi" w:cstheme="majorBidi"/>
           <w:b/>
           <w:bCs/>
-          <w:color w:val="FF0000"/>
           <w:sz w:val="40"/>
           <w:szCs w:val="40"/>
         </w:rPr>
@@ -1316,7 +1314,6 @@
           <w:rFonts w:asciiTheme="majorBidi" w:hAnsiTheme="majorBidi" w:cstheme="majorBidi"/>
           <w:b/>
           <w:bCs/>
-          <w:color w:val="FF0000"/>
           <w:sz w:val="40"/>
           <w:szCs w:val="40"/>
         </w:rPr>
@@ -1326,7 +1323,6 @@
           <w:rFonts w:asciiTheme="majorBidi" w:hAnsiTheme="majorBidi" w:cstheme="majorBidi"/>
           <w:b/>
           <w:bCs/>
-          <w:color w:val="FF0000"/>
           <w:sz w:val="40"/>
           <w:szCs w:val="40"/>
         </w:rPr>
@@ -1338,7 +1334,6 @@
           <w:rFonts w:asciiTheme="majorBidi" w:hAnsiTheme="majorBidi" w:cstheme="majorBidi"/>
           <w:b/>
           <w:bCs/>
-          <w:color w:val="FF0000"/>
           <w:sz w:val="40"/>
           <w:szCs w:val="40"/>
         </w:rPr>
@@ -1349,7 +1344,6 @@
           <w:rFonts w:asciiTheme="majorBidi" w:hAnsiTheme="majorBidi" w:cstheme="majorBidi"/>
           <w:b/>
           <w:bCs/>
-          <w:color w:val="FF0000"/>
           <w:sz w:val="40"/>
           <w:szCs w:val="40"/>
         </w:rPr>
@@ -1360,7 +1354,6 @@
           <w:rFonts w:asciiTheme="majorBidi" w:hAnsiTheme="majorBidi" w:cstheme="majorBidi"/>
           <w:b/>
           <w:bCs/>
-          <w:color w:val="FF0000"/>
           <w:sz w:val="40"/>
           <w:szCs w:val="40"/>
         </w:rPr>
@@ -1371,7 +1364,6 @@
           <w:rFonts w:asciiTheme="majorBidi" w:hAnsiTheme="majorBidi" w:cstheme="majorBidi"/>
           <w:b/>
           <w:bCs/>
-          <w:color w:val="FF0000"/>
           <w:sz w:val="40"/>
           <w:szCs w:val="40"/>
         </w:rPr>
@@ -1392,7 +1384,89 @@
           <w:sz w:val="24"/>
           <w:szCs w:val="24"/>
         </w:rPr>
-        <w:t>Requirements analysis is a process used to meet the demands and expectations of a new product. It involves communication with the stakeholders to define expectations, and document all the key requirements that are required by the product end user such as consumers. This also aims to recognise the user requirements, system requirements and functional and non-functional requirements for the ticketing system app.</w:t>
+        <w:t xml:space="preserve">Requirements analysis is </w:t>
+      </w:r>
+      <w:r>
+        <w:rPr>
+          <w:rFonts w:asciiTheme="majorBidi" w:hAnsiTheme="majorBidi" w:cstheme="majorBidi"/>
+          <w:sz w:val="24"/>
+          <w:szCs w:val="24"/>
+        </w:rPr>
+        <w:t xml:space="preserve">important as </w:t>
+      </w:r>
+      <w:r>
+        <w:rPr>
+          <w:rFonts w:asciiTheme="majorBidi" w:hAnsiTheme="majorBidi" w:cstheme="majorBidi"/>
+          <w:sz w:val="24"/>
+          <w:szCs w:val="24"/>
+        </w:rPr>
+        <w:t xml:space="preserve">it is </w:t>
+      </w:r>
+      <w:bookmarkStart w:id="0" w:name="_GoBack"/>
+      <w:bookmarkEnd w:id="0"/>
+      <w:r>
+        <w:rPr>
+          <w:rFonts w:asciiTheme="majorBidi" w:hAnsiTheme="majorBidi" w:cstheme="majorBidi"/>
+          <w:sz w:val="24"/>
+          <w:szCs w:val="24"/>
+        </w:rPr>
+        <w:t xml:space="preserve">used </w:t>
+      </w:r>
+      <w:r>
+        <w:rPr>
+          <w:rFonts w:asciiTheme="majorBidi" w:hAnsiTheme="majorBidi" w:cstheme="majorBidi"/>
+          <w:sz w:val="24"/>
+          <w:szCs w:val="24"/>
+        </w:rPr>
+        <w:t xml:space="preserve">to meet the demands and expectations of </w:t>
+      </w:r>
+      <w:r>
+        <w:rPr>
+          <w:rFonts w:asciiTheme="majorBidi" w:hAnsiTheme="majorBidi" w:cstheme="majorBidi"/>
+          <w:sz w:val="24"/>
+          <w:szCs w:val="24"/>
+        </w:rPr>
+        <w:t>the smart ticketing app</w:t>
+      </w:r>
+      <w:r>
+        <w:rPr>
+          <w:rFonts w:asciiTheme="majorBidi" w:hAnsiTheme="majorBidi" w:cstheme="majorBidi"/>
+          <w:sz w:val="24"/>
+          <w:szCs w:val="24"/>
+        </w:rPr>
+        <w:t xml:space="preserve">. It involves communication with the stakeholders to define expectations, document all the key requirements </w:t>
+      </w:r>
+      <w:r>
+        <w:rPr>
+          <w:rFonts w:asciiTheme="majorBidi" w:hAnsiTheme="majorBidi" w:cstheme="majorBidi"/>
+          <w:sz w:val="24"/>
+          <w:szCs w:val="24"/>
+        </w:rPr>
+        <w:t>for</w:t>
+      </w:r>
+      <w:r>
+        <w:rPr>
+          <w:rFonts w:asciiTheme="majorBidi" w:hAnsiTheme="majorBidi" w:cstheme="majorBidi"/>
+          <w:sz w:val="24"/>
+          <w:szCs w:val="24"/>
+        </w:rPr>
+        <w:t xml:space="preserve"> the product end user such as consumers</w:t>
+      </w:r>
+      <w:r>
+        <w:rPr>
+          <w:rFonts w:asciiTheme="majorBidi" w:hAnsiTheme="majorBidi" w:cstheme="majorBidi"/>
+          <w:sz w:val="24"/>
+          <w:szCs w:val="24"/>
+        </w:rPr>
+        <w:t xml:space="preserve"> and </w:t>
+      </w:r>
+      <w:r>
+        <w:rPr>
+          <w:rFonts w:asciiTheme="majorBidi" w:hAnsiTheme="majorBidi" w:cstheme="majorBidi"/>
+          <w:sz w:val="24"/>
+          <w:szCs w:val="24"/>
+        </w:rPr>
+        <w:t>aims to recognise the user requirements, system requirements and functional and non-functional requirements for the app.</w:t>
       </w:r>
     </w:p>
     <w:p>
@@ -1551,7 +1625,7 @@
           <w:szCs w:val="24"/>
           <w:lang w:eastAsia="en-GB"/>
         </w:rPr>
-        <w:t>The way in which the agile approach will be implemented is as follows. The stakeholders (the end users and customers) are provided demonstrations of the program at the end of each iteration and their feedback and response is used and implemented for changes in the following iteration. This process is repeated/iterative cycle continues till the product delivered meets user/customer expectations. It was found that agile to be more efficient than waterfall for this due to its adaptability to the real world. With agile development it is easier to make last minute amendments to the requirements or design (McCormick, 2012).</w:t>
+        <w:t>The agile approach will be implemented as follows. The stakeholders (the end users and customers) are provided demonstrations of the program at the end of each iteration and their feedback and response is used and implemented for changes in the following iteration. This process is repeated/iterative cycle continues till the product delivered meets user/customer expectations. It was found that agile to be more efficient than waterfall for this due to its adaptability to the real world. With agile development it is easier to make last minute amendments to the requirements or design (McCormick, 2012).</w:t>
       </w:r>
     </w:p>
     <w:p>
@@ -3161,7 +3235,25 @@
           <w:sz w:val="24"/>
           <w:szCs w:val="24"/>
         </w:rPr>
-        <w:t xml:space="preserve"> moderator bias also exist in focus group</w:t>
+        <w:t xml:space="preserve"> moderator bias also </w:t>
+      </w:r>
+      <w:proofErr w:type="gramStart"/>
+      <w:r>
+        <w:rPr>
+          <w:rFonts w:asciiTheme="majorBidi" w:hAnsiTheme="majorBidi" w:cstheme="majorBidi"/>
+          <w:sz w:val="24"/>
+          <w:szCs w:val="24"/>
+        </w:rPr>
+        <w:t>exist</w:t>
+      </w:r>
+      <w:proofErr w:type="gramEnd"/>
+      <w:r>
+        <w:rPr>
+          <w:rFonts w:asciiTheme="majorBidi" w:hAnsiTheme="majorBidi" w:cstheme="majorBidi"/>
+          <w:sz w:val="24"/>
+          <w:szCs w:val="24"/>
+        </w:rPr>
+        <w:t xml:space="preserve"> in focus group</w:t>
       </w:r>
       <w:r>
         <w:rPr>
@@ -3451,7 +3543,16 @@
           <w:sz w:val="24"/>
           <w:szCs w:val="24"/>
         </w:rPr>
-        <w:t>one-to-one</w:t>
+        <w:t>one-to-</w:t>
+      </w:r>
+      <w:proofErr w:type="gramStart"/>
+      <w:r>
+        <w:rPr>
+          <w:rFonts w:asciiTheme="majorBidi" w:hAnsiTheme="majorBidi" w:cstheme="majorBidi"/>
+          <w:sz w:val="24"/>
+          <w:szCs w:val="24"/>
+        </w:rPr>
+        <w:t>one</w:t>
       </w:r>
       <w:r>
         <w:rPr>
@@ -3467,7 +3568,16 @@
           <w:sz w:val="24"/>
           <w:szCs w:val="24"/>
         </w:rPr>
-        <w:t xml:space="preserve"> interviews with people who are disable or elderly to get the requirements gathering</w:t>
+        <w:t xml:space="preserve"> interviews</w:t>
+      </w:r>
+      <w:proofErr w:type="gramEnd"/>
+      <w:r>
+        <w:rPr>
+          <w:rFonts w:asciiTheme="majorBidi" w:hAnsiTheme="majorBidi" w:cstheme="majorBidi"/>
+          <w:sz w:val="24"/>
+          <w:szCs w:val="24"/>
+        </w:rPr>
+        <w:t xml:space="preserve"> with people who are disable or elderly to get the requirements gathering</w:t>
       </w:r>
       <w:r>
         <w:rPr>
@@ -4159,7 +4269,6 @@
           <w:rFonts w:asciiTheme="majorBidi" w:hAnsiTheme="majorBidi" w:cstheme="majorBidi"/>
           <w:b/>
           <w:bCs/>
-          <w:color w:val="FF0000"/>
           <w:sz w:val="40"/>
           <w:szCs w:val="40"/>
         </w:rPr>
@@ -4171,7 +4280,6 @@
           <w:rFonts w:asciiTheme="majorBidi" w:hAnsiTheme="majorBidi" w:cstheme="majorBidi"/>
           <w:b/>
           <w:bCs/>
-          <w:color w:val="FF0000"/>
           <w:sz w:val="40"/>
           <w:szCs w:val="40"/>
         </w:rPr>
@@ -4182,7 +4290,6 @@
           <w:rFonts w:asciiTheme="majorBidi" w:hAnsiTheme="majorBidi" w:cstheme="majorBidi"/>
           <w:b/>
           <w:bCs/>
-          <w:color w:val="FF0000"/>
           <w:sz w:val="40"/>
           <w:szCs w:val="40"/>
         </w:rPr>
@@ -4193,7 +4300,6 @@
           <w:rFonts w:asciiTheme="majorBidi" w:hAnsiTheme="majorBidi" w:cstheme="majorBidi"/>
           <w:b/>
           <w:bCs/>
-          <w:color w:val="FF0000"/>
           <w:sz w:val="40"/>
           <w:szCs w:val="40"/>
         </w:rPr>
@@ -4204,72 +4310,162 @@
           <w:rFonts w:asciiTheme="majorBidi" w:hAnsiTheme="majorBidi" w:cstheme="majorBidi"/>
           <w:b/>
           <w:bCs/>
-          <w:color w:val="FF0000"/>
           <w:sz w:val="40"/>
           <w:szCs w:val="40"/>
         </w:rPr>
         <w:t>esting</w:t>
       </w:r>
-      <w:r>
-        <w:rPr>
-          <w:rFonts w:asciiTheme="majorBidi" w:hAnsiTheme="majorBidi" w:cstheme="majorBidi"/>
-          <w:b/>
-          <w:bCs/>
+    </w:p>
+    <w:p>
+      <w:pPr>
+        <w:rPr>
+          <w:rFonts w:asciiTheme="majorBidi" w:hAnsiTheme="majorBidi" w:cstheme="majorBidi"/>
+          <w:sz w:val="24"/>
+          <w:szCs w:val="24"/>
+        </w:rPr>
+      </w:pPr>
+      <w:r>
+        <w:rPr>
+          <w:rFonts w:asciiTheme="majorBidi" w:hAnsiTheme="majorBidi" w:cstheme="majorBidi"/>
+          <w:sz w:val="24"/>
+          <w:szCs w:val="24"/>
+        </w:rPr>
+        <w:t xml:space="preserve">This is the last phase of </w:t>
+      </w:r>
+      <w:r>
+        <w:rPr>
+          <w:rFonts w:asciiTheme="majorBidi" w:hAnsiTheme="majorBidi" w:cstheme="majorBidi"/>
+          <w:sz w:val="24"/>
+          <w:szCs w:val="24"/>
+        </w:rPr>
+        <w:t xml:space="preserve">software life development cycle </w:t>
+      </w:r>
+      <w:r>
+        <w:rPr>
+          <w:rFonts w:asciiTheme="majorBidi" w:hAnsiTheme="majorBidi" w:cstheme="majorBidi"/>
+          <w:sz w:val="24"/>
+          <w:szCs w:val="24"/>
+        </w:rPr>
+        <w:t>which verifies if the product is fit for the intended purpose.</w:t>
+      </w:r>
+      <w:r>
+        <w:rPr>
+          <w:rFonts w:asciiTheme="majorBidi" w:hAnsiTheme="majorBidi" w:cstheme="majorBidi"/>
+          <w:sz w:val="24"/>
+          <w:szCs w:val="24"/>
+        </w:rPr>
+        <w:t xml:space="preserve"> I</w:t>
+      </w:r>
+      <w:r>
+        <w:rPr>
+          <w:rFonts w:asciiTheme="majorBidi" w:hAnsiTheme="majorBidi" w:cstheme="majorBidi"/>
+          <w:sz w:val="24"/>
+          <w:szCs w:val="24"/>
+        </w:rPr>
+        <w:t>n this phase stakeholders or end users will use the product</w:t>
+      </w:r>
+      <w:r>
+        <w:rPr>
+          <w:rFonts w:asciiTheme="majorBidi" w:hAnsiTheme="majorBidi" w:cstheme="majorBidi"/>
+          <w:sz w:val="24"/>
+          <w:szCs w:val="24"/>
+        </w:rPr>
+        <w:t>,</w:t>
+      </w:r>
+      <w:r>
+        <w:rPr>
+          <w:rFonts w:asciiTheme="majorBidi" w:hAnsiTheme="majorBidi" w:cstheme="majorBidi"/>
+          <w:sz w:val="24"/>
+          <w:szCs w:val="24"/>
+        </w:rPr>
+        <w:t xml:space="preserve"> check if it works as expected and try to detect any errors or bugs that were not identified by the developers. This is also known as beta testing.</w:t>
+      </w:r>
+    </w:p>
+    <w:p>
+      <w:pPr>
+        <w:rPr>
+          <w:rFonts w:asciiTheme="majorBidi" w:hAnsiTheme="majorBidi" w:cstheme="majorBidi"/>
+          <w:sz w:val="24"/>
+          <w:szCs w:val="24"/>
+        </w:rPr>
+      </w:pPr>
+    </w:p>
+    <w:p>
+      <w:pPr>
+        <w:rPr>
+          <w:rFonts w:asciiTheme="majorBidi" w:hAnsiTheme="majorBidi" w:cstheme="majorBidi"/>
+          <w:sz w:val="24"/>
+          <w:szCs w:val="24"/>
+        </w:rPr>
+      </w:pPr>
+      <w:r>
+        <w:rPr>
+          <w:rFonts w:asciiTheme="majorBidi" w:hAnsiTheme="majorBidi" w:cstheme="majorBidi"/>
           <w:color w:val="FF0000"/>
-          <w:sz w:val="40"/>
-          <w:szCs w:val="40"/>
-        </w:rPr>
-        <w:t>:</w:t>
-      </w:r>
-    </w:p>
-    <w:p>
-      <w:pPr>
-        <w:rPr>
-          <w:rFonts w:asciiTheme="majorBidi" w:hAnsiTheme="majorBidi" w:cstheme="majorBidi"/>
-          <w:sz w:val="24"/>
-          <w:szCs w:val="24"/>
-        </w:rPr>
-      </w:pPr>
-      <w:r>
-        <w:rPr>
-          <w:rFonts w:asciiTheme="majorBidi" w:hAnsiTheme="majorBidi" w:cstheme="majorBidi"/>
-          <w:sz w:val="24"/>
-          <w:szCs w:val="24"/>
-        </w:rPr>
-        <w:t xml:space="preserve">This is the last phase of </w:t>
-      </w:r>
-      <w:r>
-        <w:rPr>
-          <w:rFonts w:asciiTheme="majorBidi" w:hAnsiTheme="majorBidi" w:cstheme="majorBidi"/>
-          <w:sz w:val="24"/>
-          <w:szCs w:val="24"/>
-        </w:rPr>
-        <w:t xml:space="preserve">software life development cycle </w:t>
-      </w:r>
-      <w:r>
-        <w:rPr>
-          <w:rFonts w:asciiTheme="majorBidi" w:hAnsiTheme="majorBidi" w:cstheme="majorBidi"/>
-          <w:sz w:val="24"/>
-          <w:szCs w:val="24"/>
-        </w:rPr>
-        <w:t>which verifies if the product is fit for the intended purpose.</w:t>
-      </w:r>
-      <w:r>
-        <w:rPr>
-          <w:rFonts w:asciiTheme="majorBidi" w:hAnsiTheme="majorBidi" w:cstheme="majorBidi"/>
-          <w:sz w:val="24"/>
-          <w:szCs w:val="24"/>
-        </w:rPr>
-        <w:t xml:space="preserve"> I</w:t>
-      </w:r>
-      <w:r>
-        <w:rPr>
-          <w:rFonts w:asciiTheme="majorBidi" w:hAnsiTheme="majorBidi" w:cstheme="majorBidi"/>
-          <w:sz w:val="24"/>
-          <w:szCs w:val="24"/>
-        </w:rPr>
-        <w:t>n this phase stakeholders or end users will use the product</w:t>
-      </w:r>
+          <w:sz w:val="24"/>
+          <w:szCs w:val="24"/>
+        </w:rPr>
+        <w:t>S</w:t>
+      </w:r>
+      <w:r>
+        <w:rPr>
+          <w:rFonts w:asciiTheme="majorBidi" w:hAnsiTheme="majorBidi" w:cstheme="majorBidi"/>
+          <w:color w:val="FF0000"/>
+          <w:sz w:val="24"/>
+          <w:szCs w:val="24"/>
+        </w:rPr>
+        <w:t>ecurity testing</w:t>
+      </w:r>
+      <w:r>
+        <w:rPr>
+          <w:rFonts w:asciiTheme="majorBidi" w:hAnsiTheme="majorBidi" w:cstheme="majorBidi"/>
+          <w:sz w:val="24"/>
+          <w:szCs w:val="24"/>
+        </w:rPr>
+        <w:t>: as ticketing system will use internal and external database</w:t>
+      </w:r>
+      <w:r>
+        <w:rPr>
+          <w:rFonts w:asciiTheme="majorBidi" w:hAnsiTheme="majorBidi" w:cstheme="majorBidi"/>
+          <w:sz w:val="24"/>
+          <w:szCs w:val="24"/>
+        </w:rPr>
+        <w:t xml:space="preserve">, </w:t>
+      </w:r>
+      <w:r>
+        <w:rPr>
+          <w:rFonts w:asciiTheme="majorBidi" w:hAnsiTheme="majorBidi" w:cstheme="majorBidi"/>
+          <w:sz w:val="24"/>
+          <w:szCs w:val="24"/>
+        </w:rPr>
+        <w:t xml:space="preserve">it is </w:t>
+      </w:r>
+      <w:r>
+        <w:rPr>
+          <w:rFonts w:asciiTheme="majorBidi" w:hAnsiTheme="majorBidi" w:cstheme="majorBidi"/>
+          <w:sz w:val="24"/>
+          <w:szCs w:val="24"/>
+        </w:rPr>
+        <w:t xml:space="preserve">essential </w:t>
+      </w:r>
+      <w:r>
+        <w:rPr>
+          <w:rFonts w:asciiTheme="majorBidi" w:hAnsiTheme="majorBidi" w:cstheme="majorBidi"/>
+          <w:sz w:val="24"/>
+          <w:szCs w:val="24"/>
+        </w:rPr>
+        <w:t xml:space="preserve">that information </w:t>
+      </w:r>
+      <w:proofErr w:type="gramStart"/>
+      <w:r>
+        <w:rPr>
+          <w:rFonts w:asciiTheme="majorBidi" w:hAnsiTheme="majorBidi" w:cstheme="majorBidi"/>
+          <w:sz w:val="24"/>
+          <w:szCs w:val="24"/>
+        </w:rPr>
+        <w:t>is protected at all times</w:t>
+      </w:r>
+      <w:proofErr w:type="gramEnd"/>
       <w:r>
         <w:rPr>
           <w:rFonts w:asciiTheme="majorBidi" w:hAnsiTheme="majorBidi" w:cstheme="majorBidi"/>
@@ -4284,17 +4480,112 @@
           <w:sz w:val="24"/>
           <w:szCs w:val="24"/>
         </w:rPr>
-        <w:t xml:space="preserve"> check if it works as expected and try to detect any errors or bugs that were not identified by the developers. This is also known as beta testing.</w:t>
-      </w:r>
-    </w:p>
-    <w:p>
-      <w:pPr>
-        <w:rPr>
-          <w:rFonts w:asciiTheme="majorBidi" w:hAnsiTheme="majorBidi" w:cstheme="majorBidi"/>
-          <w:sz w:val="24"/>
-          <w:szCs w:val="24"/>
-        </w:rPr>
-      </w:pPr>
+        <w:t xml:space="preserve"> therefore</w:t>
+      </w:r>
+      <w:r>
+        <w:rPr>
+          <w:rFonts w:asciiTheme="majorBidi" w:hAnsiTheme="majorBidi" w:cstheme="majorBidi"/>
+          <w:sz w:val="24"/>
+          <w:szCs w:val="24"/>
+        </w:rPr>
+        <w:t>,</w:t>
+      </w:r>
+      <w:r>
+        <w:rPr>
+          <w:rFonts w:asciiTheme="majorBidi" w:hAnsiTheme="majorBidi" w:cstheme="majorBidi"/>
+          <w:sz w:val="24"/>
+          <w:szCs w:val="24"/>
+        </w:rPr>
+        <w:t xml:space="preserve"> different methodologies will be </w:t>
+      </w:r>
+      <w:r>
+        <w:rPr>
+          <w:rFonts w:asciiTheme="majorBidi" w:hAnsiTheme="majorBidi" w:cstheme="majorBidi"/>
+          <w:sz w:val="24"/>
+          <w:szCs w:val="24"/>
+        </w:rPr>
+        <w:t>employ</w:t>
+      </w:r>
+      <w:r>
+        <w:rPr>
+          <w:rFonts w:asciiTheme="majorBidi" w:hAnsiTheme="majorBidi" w:cstheme="majorBidi"/>
+          <w:sz w:val="24"/>
+          <w:szCs w:val="24"/>
+        </w:rPr>
+        <w:t xml:space="preserve">ed to </w:t>
+      </w:r>
+      <w:r>
+        <w:rPr>
+          <w:rFonts w:asciiTheme="majorBidi" w:hAnsiTheme="majorBidi" w:cstheme="majorBidi"/>
+          <w:sz w:val="24"/>
+          <w:szCs w:val="24"/>
+        </w:rPr>
+        <w:t>en</w:t>
+      </w:r>
+      <w:r>
+        <w:rPr>
+          <w:rFonts w:asciiTheme="majorBidi" w:hAnsiTheme="majorBidi" w:cstheme="majorBidi"/>
+          <w:sz w:val="24"/>
+          <w:szCs w:val="24"/>
+        </w:rPr>
+        <w:t>sure data is protected which include security scanning which will provide system weakness and later provide solutions to reduce these security risks</w:t>
+      </w:r>
+      <w:r>
+        <w:rPr>
+          <w:rFonts w:asciiTheme="majorBidi" w:hAnsiTheme="majorBidi" w:cstheme="majorBidi"/>
+          <w:sz w:val="24"/>
+          <w:szCs w:val="24"/>
+        </w:rPr>
+        <w:t>. A</w:t>
+      </w:r>
+      <w:r>
+        <w:rPr>
+          <w:rFonts w:asciiTheme="majorBidi" w:hAnsiTheme="majorBidi" w:cstheme="majorBidi"/>
+          <w:sz w:val="24"/>
+          <w:szCs w:val="24"/>
+        </w:rPr>
+        <w:t xml:space="preserve">nother way data could be protected is by using Penetration testing which simulates an attack from a malicious hacker and </w:t>
+      </w:r>
+      <w:r>
+        <w:rPr>
+          <w:rFonts w:asciiTheme="majorBidi" w:hAnsiTheme="majorBidi" w:cstheme="majorBidi"/>
+          <w:sz w:val="24"/>
+          <w:szCs w:val="24"/>
+        </w:rPr>
+        <w:t>en</w:t>
+      </w:r>
+      <w:r>
+        <w:rPr>
+          <w:rFonts w:asciiTheme="majorBidi" w:hAnsiTheme="majorBidi" w:cstheme="majorBidi"/>
+          <w:sz w:val="24"/>
+          <w:szCs w:val="24"/>
+        </w:rPr>
+        <w:t>sure</w:t>
+      </w:r>
+      <w:r>
+        <w:rPr>
+          <w:rFonts w:asciiTheme="majorBidi" w:hAnsiTheme="majorBidi" w:cstheme="majorBidi"/>
+          <w:sz w:val="24"/>
+          <w:szCs w:val="24"/>
+        </w:rPr>
+        <w:t>s the</w:t>
+      </w:r>
+      <w:r>
+        <w:rPr>
+          <w:rFonts w:asciiTheme="majorBidi" w:hAnsiTheme="majorBidi" w:cstheme="majorBidi"/>
+          <w:sz w:val="24"/>
+          <w:szCs w:val="24"/>
+        </w:rPr>
+        <w:t xml:space="preserve"> database is protected from external attacks</w:t>
+      </w:r>
+      <w:r>
+        <w:rPr>
+          <w:rFonts w:asciiTheme="majorBidi" w:hAnsiTheme="majorBidi" w:cstheme="majorBidi"/>
+          <w:sz w:val="24"/>
+          <w:szCs w:val="24"/>
+        </w:rPr>
+        <w:t>.</w:t>
+      </w:r>
     </w:p>
     <w:p>
       <w:pPr>
@@ -4311,7 +4602,7 @@
           <w:sz w:val="24"/>
           <w:szCs w:val="24"/>
         </w:rPr>
-        <w:t>S</w:t>
+        <w:t>A</w:t>
       </w:r>
       <w:r>
         <w:rPr>
@@ -4320,15 +4611,15 @@
           <w:sz w:val="24"/>
           <w:szCs w:val="24"/>
         </w:rPr>
-        <w:t>ecurity testing</w:t>
-      </w:r>
-      <w:r>
-        <w:rPr>
-          <w:rFonts w:asciiTheme="majorBidi" w:hAnsiTheme="majorBidi" w:cstheme="majorBidi"/>
-          <w:sz w:val="24"/>
-          <w:szCs w:val="24"/>
-        </w:rPr>
-        <w:t>: as ticketing system will use internal and external database</w:t>
+        <w:t>ccess control</w:t>
+      </w:r>
+      <w:r>
+        <w:rPr>
+          <w:rFonts w:asciiTheme="majorBidi" w:hAnsiTheme="majorBidi" w:cstheme="majorBidi"/>
+          <w:sz w:val="24"/>
+          <w:szCs w:val="24"/>
+        </w:rPr>
+        <w:t>: as for our user requirements</w:t>
       </w:r>
       <w:r>
         <w:rPr>
@@ -4344,195 +4635,9 @@
           <w:sz w:val="24"/>
           <w:szCs w:val="24"/>
         </w:rPr>
-        <w:t xml:space="preserve">it is </w:t>
-      </w:r>
-      <w:r>
-        <w:rPr>
-          <w:rFonts w:asciiTheme="majorBidi" w:hAnsiTheme="majorBidi" w:cstheme="majorBidi"/>
-          <w:sz w:val="24"/>
-          <w:szCs w:val="24"/>
-        </w:rPr>
-        <w:t xml:space="preserve">essential </w:t>
-      </w:r>
-      <w:r>
-        <w:rPr>
-          <w:rFonts w:asciiTheme="majorBidi" w:hAnsiTheme="majorBidi" w:cstheme="majorBidi"/>
-          <w:sz w:val="24"/>
-          <w:szCs w:val="24"/>
-        </w:rPr>
-        <w:t>that information is protected at all times</w:t>
-      </w:r>
-      <w:r>
-        <w:rPr>
-          <w:rFonts w:asciiTheme="majorBidi" w:hAnsiTheme="majorBidi" w:cstheme="majorBidi"/>
-          <w:sz w:val="24"/>
-          <w:szCs w:val="24"/>
-        </w:rPr>
-        <w:t>,</w:t>
-      </w:r>
-      <w:r>
-        <w:rPr>
-          <w:rFonts w:asciiTheme="majorBidi" w:hAnsiTheme="majorBidi" w:cstheme="majorBidi"/>
-          <w:sz w:val="24"/>
-          <w:szCs w:val="24"/>
-        </w:rPr>
-        <w:t xml:space="preserve"> therefore</w:t>
-      </w:r>
-      <w:r>
-        <w:rPr>
-          <w:rFonts w:asciiTheme="majorBidi" w:hAnsiTheme="majorBidi" w:cstheme="majorBidi"/>
-          <w:sz w:val="24"/>
-          <w:szCs w:val="24"/>
-        </w:rPr>
-        <w:t>,</w:t>
-      </w:r>
-      <w:r>
-        <w:rPr>
-          <w:rFonts w:asciiTheme="majorBidi" w:hAnsiTheme="majorBidi" w:cstheme="majorBidi"/>
-          <w:sz w:val="24"/>
-          <w:szCs w:val="24"/>
-        </w:rPr>
-        <w:t xml:space="preserve"> different methodologies will be </w:t>
-      </w:r>
-      <w:r>
-        <w:rPr>
-          <w:rFonts w:asciiTheme="majorBidi" w:hAnsiTheme="majorBidi" w:cstheme="majorBidi"/>
-          <w:sz w:val="24"/>
-          <w:szCs w:val="24"/>
-        </w:rPr>
-        <w:t>employ</w:t>
-      </w:r>
-      <w:r>
-        <w:rPr>
-          <w:rFonts w:asciiTheme="majorBidi" w:hAnsiTheme="majorBidi" w:cstheme="majorBidi"/>
-          <w:sz w:val="24"/>
-          <w:szCs w:val="24"/>
-        </w:rPr>
-        <w:t xml:space="preserve">ed to </w:t>
-      </w:r>
-      <w:r>
-        <w:rPr>
-          <w:rFonts w:asciiTheme="majorBidi" w:hAnsiTheme="majorBidi" w:cstheme="majorBidi"/>
-          <w:sz w:val="24"/>
-          <w:szCs w:val="24"/>
-        </w:rPr>
-        <w:t>en</w:t>
-      </w:r>
-      <w:r>
-        <w:rPr>
-          <w:rFonts w:asciiTheme="majorBidi" w:hAnsiTheme="majorBidi" w:cstheme="majorBidi"/>
-          <w:sz w:val="24"/>
-          <w:szCs w:val="24"/>
-        </w:rPr>
-        <w:t>sure data is protected which include security scanning which will provide system weakness and later provide solutions to reduce these security risks</w:t>
-      </w:r>
-      <w:r>
-        <w:rPr>
-          <w:rFonts w:asciiTheme="majorBidi" w:hAnsiTheme="majorBidi" w:cstheme="majorBidi"/>
-          <w:sz w:val="24"/>
-          <w:szCs w:val="24"/>
-        </w:rPr>
-        <w:t>. A</w:t>
-      </w:r>
-      <w:r>
-        <w:rPr>
-          <w:rFonts w:asciiTheme="majorBidi" w:hAnsiTheme="majorBidi" w:cstheme="majorBidi"/>
-          <w:sz w:val="24"/>
-          <w:szCs w:val="24"/>
-        </w:rPr>
-        <w:t xml:space="preserve">nother way data could be protected is by using Penetration testing which simulates an attack from a malicious hacker and </w:t>
-      </w:r>
-      <w:r>
-        <w:rPr>
-          <w:rFonts w:asciiTheme="majorBidi" w:hAnsiTheme="majorBidi" w:cstheme="majorBidi"/>
-          <w:sz w:val="24"/>
-          <w:szCs w:val="24"/>
-        </w:rPr>
-        <w:t>en</w:t>
-      </w:r>
-      <w:r>
-        <w:rPr>
-          <w:rFonts w:asciiTheme="majorBidi" w:hAnsiTheme="majorBidi" w:cstheme="majorBidi"/>
-          <w:sz w:val="24"/>
-          <w:szCs w:val="24"/>
-        </w:rPr>
-        <w:t>sure</w:t>
-      </w:r>
-      <w:r>
-        <w:rPr>
-          <w:rFonts w:asciiTheme="majorBidi" w:hAnsiTheme="majorBidi" w:cstheme="majorBidi"/>
-          <w:sz w:val="24"/>
-          <w:szCs w:val="24"/>
-        </w:rPr>
-        <w:t>s the</w:t>
-      </w:r>
-      <w:r>
-        <w:rPr>
-          <w:rFonts w:asciiTheme="majorBidi" w:hAnsiTheme="majorBidi" w:cstheme="majorBidi"/>
-          <w:sz w:val="24"/>
-          <w:szCs w:val="24"/>
-        </w:rPr>
-        <w:t xml:space="preserve"> database is protected from external attacks</w:t>
-      </w:r>
-      <w:r>
-        <w:rPr>
-          <w:rFonts w:asciiTheme="majorBidi" w:hAnsiTheme="majorBidi" w:cstheme="majorBidi"/>
-          <w:sz w:val="24"/>
-          <w:szCs w:val="24"/>
-        </w:rPr>
-        <w:t>.</w:t>
-      </w:r>
-    </w:p>
-    <w:p>
-      <w:pPr>
-        <w:rPr>
-          <w:rFonts w:asciiTheme="majorBidi" w:hAnsiTheme="majorBidi" w:cstheme="majorBidi"/>
-          <w:sz w:val="24"/>
-          <w:szCs w:val="24"/>
-        </w:rPr>
-      </w:pPr>
-      <w:r>
-        <w:rPr>
-          <w:rFonts w:asciiTheme="majorBidi" w:hAnsiTheme="majorBidi" w:cstheme="majorBidi"/>
-          <w:color w:val="FF0000"/>
-          <w:sz w:val="24"/>
-          <w:szCs w:val="24"/>
-        </w:rPr>
-        <w:t>A</w:t>
-      </w:r>
-      <w:r>
-        <w:rPr>
-          <w:rFonts w:asciiTheme="majorBidi" w:hAnsiTheme="majorBidi" w:cstheme="majorBidi"/>
-          <w:color w:val="FF0000"/>
-          <w:sz w:val="24"/>
-          <w:szCs w:val="24"/>
-        </w:rPr>
-        <w:t>ccess control</w:t>
-      </w:r>
-      <w:r>
-        <w:rPr>
-          <w:rFonts w:asciiTheme="majorBidi" w:hAnsiTheme="majorBidi" w:cstheme="majorBidi"/>
-          <w:sz w:val="24"/>
-          <w:szCs w:val="24"/>
-        </w:rPr>
-        <w:t>: as for our user requirements</w:t>
-      </w:r>
-      <w:r>
-        <w:rPr>
-          <w:rFonts w:asciiTheme="majorBidi" w:hAnsiTheme="majorBidi" w:cstheme="majorBidi"/>
-          <w:sz w:val="24"/>
-          <w:szCs w:val="24"/>
-        </w:rPr>
-        <w:t xml:space="preserve">, </w:t>
-      </w:r>
-      <w:r>
-        <w:rPr>
-          <w:rFonts w:asciiTheme="majorBidi" w:hAnsiTheme="majorBidi" w:cstheme="majorBidi"/>
-          <w:sz w:val="24"/>
-          <w:szCs w:val="24"/>
-        </w:rPr>
         <w:t xml:space="preserve">it is required that admins </w:t>
       </w:r>
+      <w:proofErr w:type="gramStart"/>
       <w:r>
         <w:rPr>
           <w:rFonts w:asciiTheme="majorBidi" w:hAnsiTheme="majorBidi" w:cstheme="majorBidi"/>
@@ -4547,7 +4652,16 @@
           <w:sz w:val="24"/>
           <w:szCs w:val="24"/>
         </w:rPr>
-        <w:t xml:space="preserve"> to log in and make changes</w:t>
+        <w:t xml:space="preserve"> to</w:t>
+      </w:r>
+      <w:proofErr w:type="gramEnd"/>
+      <w:r>
+        <w:rPr>
+          <w:rFonts w:asciiTheme="majorBidi" w:hAnsiTheme="majorBidi" w:cstheme="majorBidi"/>
+          <w:sz w:val="24"/>
+          <w:szCs w:val="24"/>
+        </w:rPr>
+        <w:t xml:space="preserve"> log in and make changes</w:t>
       </w:r>
       <w:r>
         <w:rPr>
@@ -4937,48 +5051,43 @@
           <w:rFonts w:asciiTheme="majorBidi" w:hAnsiTheme="majorBidi" w:cstheme="majorBidi"/>
           <w:b/>
           <w:bCs/>
+          <w:sz w:val="40"/>
+          <w:szCs w:val="40"/>
+        </w:rPr>
+        <w:t>Formal System</w:t>
+      </w:r>
+      <w:r>
+        <w:rPr>
+          <w:rFonts w:asciiTheme="majorBidi" w:hAnsiTheme="majorBidi" w:cstheme="majorBidi"/>
+          <w:b/>
+          <w:bCs/>
+          <w:sz w:val="40"/>
+          <w:szCs w:val="40"/>
+        </w:rPr>
+        <w:t xml:space="preserve">s </w:t>
+      </w:r>
+      <w:r>
+        <w:rPr>
+          <w:rFonts w:asciiTheme="majorBidi" w:hAnsiTheme="majorBidi" w:cstheme="majorBidi"/>
+          <w:b/>
+          <w:bCs/>
+          <w:sz w:val="40"/>
+          <w:szCs w:val="40"/>
+        </w:rPr>
+        <w:t>Design</w:t>
+      </w:r>
+    </w:p>
+    <w:p>
+      <w:pPr>
+        <w:rPr>
+          <w:rFonts w:asciiTheme="majorBidi" w:hAnsiTheme="majorBidi" w:cstheme="majorBidi"/>
+          <w:b/>
+          <w:bCs/>
           <w:color w:val="FF0000"/>
           <w:sz w:val="40"/>
           <w:szCs w:val="40"/>
         </w:rPr>
-        <w:t>Formal System</w:t>
-      </w:r>
-      <w:r>
-        <w:rPr>
-          <w:rFonts w:asciiTheme="majorBidi" w:hAnsiTheme="majorBidi" w:cstheme="majorBidi"/>
-          <w:b/>
-          <w:bCs/>
-          <w:color w:val="FF0000"/>
-          <w:sz w:val="40"/>
-          <w:szCs w:val="40"/>
-        </w:rPr>
-        <w:t xml:space="preserve">s </w:t>
-      </w:r>
-      <w:r>
-        <w:rPr>
-          <w:rFonts w:asciiTheme="majorBidi" w:hAnsiTheme="majorBidi" w:cstheme="majorBidi"/>
-          <w:b/>
-          <w:bCs/>
-          <w:color w:val="FF0000"/>
-          <w:sz w:val="40"/>
-          <w:szCs w:val="40"/>
-        </w:rPr>
-        <w:t>Design</w:t>
-      </w:r>
-    </w:p>
-    <w:p>
-      <w:pPr>
-        <w:rPr>
-          <w:rFonts w:asciiTheme="majorBidi" w:hAnsiTheme="majorBidi" w:cstheme="majorBidi"/>
-          <w:b/>
-          <w:bCs/>
-          <w:color w:val="FF0000"/>
-          <w:sz w:val="40"/>
-          <w:szCs w:val="40"/>
-        </w:rPr>
-      </w:pPr>
-      <w:bookmarkStart w:id="0" w:name="_GoBack"/>
-      <w:bookmarkEnd w:id="0"/>
+      </w:pPr>
     </w:p>
     <w:p>
       <w:pPr>
@@ -5120,7 +5229,25 @@
           <w:sz w:val="24"/>
           <w:szCs w:val="24"/>
         </w:rPr>
-        <w:t>If the journey requires change of trains every train that has to be taken is displayed with all the prices and if it doesn`t then the cost of one train is displayed</w:t>
+        <w:t xml:space="preserve">If the journey requires change of trains every train that </w:t>
+      </w:r>
+      <w:proofErr w:type="gramStart"/>
+      <w:r>
+        <w:rPr>
+          <w:rFonts w:asciiTheme="majorBidi" w:hAnsiTheme="majorBidi" w:cstheme="majorBidi"/>
+          <w:sz w:val="24"/>
+          <w:szCs w:val="24"/>
+        </w:rPr>
+        <w:t>has to</w:t>
+      </w:r>
+      <w:proofErr w:type="gramEnd"/>
+      <w:r>
+        <w:rPr>
+          <w:rFonts w:asciiTheme="majorBidi" w:hAnsiTheme="majorBidi" w:cstheme="majorBidi"/>
+          <w:sz w:val="24"/>
+          <w:szCs w:val="24"/>
+        </w:rPr>
+        <w:t xml:space="preserve"> be taken is displayed with all the prices and if it doesn`t then the cost of one train is displayed</w:t>
       </w:r>
     </w:p>
     <w:p>
@@ -5713,422 +5840,412 @@
           <w:rFonts w:asciiTheme="majorBidi" w:hAnsiTheme="majorBidi" w:cstheme="majorBidi"/>
           <w:b/>
           <w:bCs/>
+          <w:sz w:val="40"/>
+          <w:szCs w:val="40"/>
+        </w:rPr>
+        <w:lastRenderedPageBreak/>
+        <w:t>The T</w:t>
+      </w:r>
+      <w:r>
+        <w:rPr>
+          <w:rFonts w:asciiTheme="majorBidi" w:hAnsiTheme="majorBidi" w:cstheme="majorBidi"/>
+          <w:b/>
+          <w:bCs/>
+          <w:sz w:val="40"/>
+          <w:szCs w:val="40"/>
+        </w:rPr>
+        <w:t xml:space="preserve">eam </w:t>
+      </w:r>
+      <w:r>
+        <w:rPr>
+          <w:rFonts w:asciiTheme="majorBidi" w:hAnsiTheme="majorBidi" w:cstheme="majorBidi"/>
+          <w:b/>
+          <w:bCs/>
+          <w:sz w:val="40"/>
+          <w:szCs w:val="40"/>
+        </w:rPr>
+        <w:t>W</w:t>
+      </w:r>
+      <w:r>
+        <w:rPr>
+          <w:rFonts w:asciiTheme="majorBidi" w:hAnsiTheme="majorBidi" w:cstheme="majorBidi"/>
+          <w:b/>
+          <w:bCs/>
+          <w:sz w:val="40"/>
+          <w:szCs w:val="40"/>
+        </w:rPr>
+        <w:t xml:space="preserve">orking </w:t>
+      </w:r>
+      <w:r>
+        <w:rPr>
+          <w:rFonts w:asciiTheme="majorBidi" w:hAnsiTheme="majorBidi" w:cstheme="majorBidi"/>
+          <w:b/>
+          <w:bCs/>
+          <w:sz w:val="40"/>
+          <w:szCs w:val="40"/>
+        </w:rPr>
+        <w:t>S</w:t>
+      </w:r>
+      <w:r>
+        <w:rPr>
+          <w:rFonts w:asciiTheme="majorBidi" w:hAnsiTheme="majorBidi" w:cstheme="majorBidi"/>
+          <w:b/>
+          <w:bCs/>
+          <w:sz w:val="40"/>
+          <w:szCs w:val="40"/>
+        </w:rPr>
+        <w:t>trategy</w:t>
+      </w:r>
+    </w:p>
+    <w:p>
+      <w:pPr>
+        <w:rPr>
+          <w:rFonts w:asciiTheme="majorBidi" w:hAnsiTheme="majorBidi" w:cstheme="majorBidi"/>
+          <w:b/>
+          <w:bCs/>
+          <w:sz w:val="24"/>
+          <w:szCs w:val="24"/>
+          <w:u w:val="single"/>
+        </w:rPr>
+      </w:pPr>
+      <w:r>
+        <w:rPr>
+          <w:rFonts w:asciiTheme="majorBidi" w:hAnsiTheme="majorBidi" w:cstheme="majorBidi"/>
+          <w:b/>
+          <w:bCs/>
+          <w:sz w:val="24"/>
+          <w:szCs w:val="24"/>
+          <w:u w:val="single"/>
+        </w:rPr>
+        <w:t>Potential Risks</w:t>
+      </w:r>
+      <w:r>
+        <w:rPr>
+          <w:rFonts w:asciiTheme="majorBidi" w:hAnsiTheme="majorBidi" w:cstheme="majorBidi"/>
+          <w:b/>
+          <w:bCs/>
+          <w:sz w:val="24"/>
+          <w:szCs w:val="24"/>
+          <w:u w:val="single"/>
+        </w:rPr>
+        <w:t>/Issues</w:t>
+      </w:r>
+      <w:r>
+        <w:rPr>
+          <w:rFonts w:asciiTheme="majorBidi" w:hAnsiTheme="majorBidi" w:cstheme="majorBidi"/>
+          <w:b/>
+          <w:bCs/>
+          <w:sz w:val="24"/>
+          <w:szCs w:val="24"/>
+          <w:u w:val="single"/>
+        </w:rPr>
+        <w:t>:</w:t>
+      </w:r>
+    </w:p>
+    <w:p>
+      <w:pPr>
+        <w:rPr>
+          <w:rFonts w:asciiTheme="majorBidi" w:hAnsiTheme="majorBidi" w:cstheme="majorBidi"/>
+          <w:sz w:val="24"/>
+          <w:szCs w:val="24"/>
+        </w:rPr>
+      </w:pPr>
+      <w:r>
+        <w:rPr>
+          <w:rFonts w:asciiTheme="majorBidi" w:hAnsiTheme="majorBidi" w:cstheme="majorBidi"/>
+          <w:sz w:val="24"/>
+          <w:szCs w:val="24"/>
+        </w:rPr>
+        <w:t xml:space="preserve">It is crucial that development projects ensure a successful strategy for team working is devised early on as many issues can arise from not prioritising this, such as a lack of engagement between team members, lack of communication, poor management, not working in the same direction or towards the same vision and, worse, tension and conflict (Flint, 2016). This can lead to projects taking longer than necessary. Team members are the projects greatest asset and the organisation of the group directly affects the decisions that are made by the group with regards to the interactions and exchange of information between the stakeholders and the group (Why Are Employees The Most Valuable Intangible Assets?, 2020). </w:t>
+      </w:r>
+    </w:p>
+    <w:p>
+      <w:pPr>
+        <w:rPr>
+          <w:rFonts w:asciiTheme="majorBidi" w:hAnsiTheme="majorBidi" w:cstheme="majorBidi"/>
+          <w:b/>
+          <w:bCs/>
+          <w:sz w:val="24"/>
+          <w:szCs w:val="24"/>
+          <w:u w:val="single"/>
+        </w:rPr>
+      </w:pPr>
+      <w:r>
+        <w:rPr>
+          <w:rFonts w:asciiTheme="majorBidi" w:hAnsiTheme="majorBidi" w:cstheme="majorBidi"/>
+          <w:b/>
+          <w:bCs/>
+          <w:sz w:val="24"/>
+          <w:szCs w:val="24"/>
+          <w:u w:val="single"/>
+        </w:rPr>
+        <w:t>Our Approach:</w:t>
+      </w:r>
+    </w:p>
+    <w:p>
+      <w:pPr>
+        <w:rPr>
+          <w:rFonts w:asciiTheme="majorBidi" w:hAnsiTheme="majorBidi" w:cstheme="majorBidi"/>
+          <w:sz w:val="24"/>
+          <w:szCs w:val="24"/>
+        </w:rPr>
+      </w:pPr>
+      <w:r>
+        <w:rPr>
+          <w:rFonts w:asciiTheme="majorBidi" w:hAnsiTheme="majorBidi" w:cstheme="majorBidi"/>
+          <w:sz w:val="24"/>
+          <w:szCs w:val="24"/>
+        </w:rPr>
+        <w:t xml:space="preserve">For this reason, it was important to ensure that at the start of the project, the strengths and weaknesses of the members were highlighted so that the suitable tasks were delegated to the them based on their skills. The team acted as more of an informal group where, despite there being an assigned team leader for tasks such as making sure the members are on track, and dealing with the external interface, the group acted mainly as a whole when it came to a consensus on the decisions affecting the project and everyone’s opinion was taken into consideration. The group was small, with few individuals working together throughout the development process and so members introduced themselves to each other and built trust by voicing their concerns and fears early on making them able to communicate easily throughout the project and understand one another.  </w:t>
+      </w:r>
+    </w:p>
+    <w:p>
+      <w:pPr>
+        <w:rPr>
+          <w:rFonts w:asciiTheme="majorBidi" w:hAnsiTheme="majorBidi" w:cstheme="majorBidi"/>
+          <w:b/>
+          <w:bCs/>
+          <w:sz w:val="24"/>
+          <w:szCs w:val="24"/>
+          <w:u w:val="single"/>
+        </w:rPr>
+      </w:pPr>
+      <w:r>
+        <w:rPr>
+          <w:rFonts w:asciiTheme="majorBidi" w:hAnsiTheme="majorBidi" w:cstheme="majorBidi"/>
+          <w:b/>
+          <w:bCs/>
+          <w:sz w:val="24"/>
+          <w:szCs w:val="24"/>
+          <w:u w:val="single"/>
+        </w:rPr>
+        <w:t>Regular Communication and Goal Setting</w:t>
+      </w:r>
+      <w:r>
+        <w:rPr>
+          <w:rFonts w:asciiTheme="majorBidi" w:hAnsiTheme="majorBidi" w:cstheme="majorBidi"/>
+          <w:b/>
+          <w:bCs/>
+          <w:sz w:val="24"/>
+          <w:szCs w:val="24"/>
+          <w:u w:val="single"/>
+        </w:rPr>
+        <w:t>:</w:t>
+      </w:r>
+    </w:p>
+    <w:p>
+      <w:pPr>
+        <w:rPr>
+          <w:rFonts w:asciiTheme="majorBidi" w:hAnsiTheme="majorBidi" w:cstheme="majorBidi"/>
+          <w:color w:val="FF0000"/>
+          <w:sz w:val="32"/>
+          <w:szCs w:val="32"/>
+        </w:rPr>
+      </w:pPr>
+      <w:r>
+        <w:rPr>
+          <w:rFonts w:asciiTheme="majorBidi" w:hAnsiTheme="majorBidi" w:cstheme="majorBidi"/>
+          <w:sz w:val="24"/>
+          <w:szCs w:val="24"/>
+        </w:rPr>
+        <w:t xml:space="preserve">Throughout the development process, regular </w:t>
+      </w:r>
+      <w:r>
+        <w:rPr>
+          <w:rFonts w:asciiTheme="majorBidi" w:hAnsiTheme="majorBidi" w:cstheme="majorBidi"/>
+          <w:sz w:val="24"/>
+          <w:szCs w:val="24"/>
+        </w:rPr>
+        <w:t>one-to-one</w:t>
+      </w:r>
+      <w:r>
+        <w:rPr>
+          <w:rFonts w:asciiTheme="majorBidi" w:hAnsiTheme="majorBidi" w:cstheme="majorBidi"/>
+          <w:sz w:val="24"/>
+          <w:szCs w:val="24"/>
+        </w:rPr>
+        <w:t>s were scheduled between the team leader and team members to ensure everyone understood what they were doing correctly or if there were any concerns. Group members had regular meetings to give feedback on each stage, to keep one another updated so that they are working in the same direction and to ensure regular communication. Each day, clear goals were outline for what required from members to do that day and deadlines were set. This helped ensure the project was done in time and that deadlines were met. Overall project goals were also set in a similar manner. By doing this, the group was able to avoid issues throughout the project and was well managed and orderly.</w:t>
+      </w:r>
+      <w:r>
+        <w:rPr>
+          <w:rFonts w:asciiTheme="majorBidi" w:hAnsiTheme="majorBidi" w:cstheme="majorBidi"/>
+          <w:b/>
+          <w:bCs/>
           <w:color w:val="FF0000"/>
           <w:sz w:val="40"/>
           <w:szCs w:val="40"/>
         </w:rPr>
-        <w:lastRenderedPageBreak/>
-        <w:t>The T</w:t>
-      </w:r>
-      <w:r>
-        <w:rPr>
-          <w:rFonts w:asciiTheme="majorBidi" w:hAnsiTheme="majorBidi" w:cstheme="majorBidi"/>
-          <w:b/>
-          <w:bCs/>
-          <w:color w:val="FF0000"/>
+        <w:br w:type="page"/>
+      </w:r>
+    </w:p>
+    <w:p>
+      <w:pPr>
+        <w:rPr>
+          <w:rFonts w:asciiTheme="majorBidi" w:hAnsiTheme="majorBidi" w:cstheme="majorBidi"/>
+          <w:b/>
+          <w:bCs/>
           <w:sz w:val="40"/>
           <w:szCs w:val="40"/>
         </w:rPr>
-        <w:t xml:space="preserve">eam </w:t>
-      </w:r>
-      <w:r>
-        <w:rPr>
-          <w:rFonts w:asciiTheme="majorBidi" w:hAnsiTheme="majorBidi" w:cstheme="majorBidi"/>
-          <w:b/>
-          <w:bCs/>
-          <w:color w:val="FF0000"/>
+      </w:pPr>
+      <w:r>
+        <w:rPr>
+          <w:rFonts w:asciiTheme="majorBidi" w:hAnsiTheme="majorBidi" w:cstheme="majorBidi"/>
+          <w:b/>
+          <w:bCs/>
           <w:sz w:val="40"/>
           <w:szCs w:val="40"/>
         </w:rPr>
-        <w:t>W</w:t>
-      </w:r>
-      <w:r>
-        <w:rPr>
-          <w:rFonts w:asciiTheme="majorBidi" w:hAnsiTheme="majorBidi" w:cstheme="majorBidi"/>
-          <w:b/>
-          <w:bCs/>
-          <w:color w:val="FF0000"/>
+        <w:lastRenderedPageBreak/>
+        <w:t xml:space="preserve">Conclusion: </w:t>
+      </w:r>
+    </w:p>
+    <w:p>
+      <w:pPr>
+        <w:rPr>
+          <w:rFonts w:asciiTheme="majorBidi" w:hAnsiTheme="majorBidi" w:cstheme="majorBidi"/>
+          <w:sz w:val="24"/>
+          <w:szCs w:val="24"/>
+        </w:rPr>
+      </w:pPr>
+      <w:r>
+        <w:rPr>
+          <w:rFonts w:asciiTheme="majorBidi" w:hAnsiTheme="majorBidi" w:cstheme="majorBidi"/>
+          <w:sz w:val="24"/>
+          <w:szCs w:val="24"/>
+        </w:rPr>
+        <w:t>Overall,</w:t>
+      </w:r>
+      <w:r>
+        <w:rPr>
+          <w:rFonts w:asciiTheme="majorBidi" w:hAnsiTheme="majorBidi" w:cstheme="majorBidi"/>
+          <w:sz w:val="24"/>
+          <w:szCs w:val="24"/>
+        </w:rPr>
+        <w:t xml:space="preserve"> </w:t>
+      </w:r>
+      <w:r>
+        <w:rPr>
+          <w:rFonts w:asciiTheme="majorBidi" w:hAnsiTheme="majorBidi" w:cstheme="majorBidi"/>
+          <w:sz w:val="24"/>
+          <w:szCs w:val="24"/>
+        </w:rPr>
+        <w:t xml:space="preserve">the aims and objectives were </w:t>
+      </w:r>
+      <w:r>
+        <w:rPr>
+          <w:rFonts w:asciiTheme="majorBidi" w:hAnsiTheme="majorBidi" w:cstheme="majorBidi"/>
+          <w:sz w:val="24"/>
+          <w:szCs w:val="24"/>
+        </w:rPr>
+        <w:t>achieved.</w:t>
+      </w:r>
+      <w:r>
+        <w:rPr>
+          <w:rFonts w:asciiTheme="majorBidi" w:hAnsiTheme="majorBidi" w:cstheme="majorBidi"/>
+          <w:sz w:val="24"/>
+          <w:szCs w:val="24"/>
+        </w:rPr>
+        <w:t xml:space="preserve"> </w:t>
+      </w:r>
+      <w:r>
+        <w:rPr>
+          <w:rFonts w:asciiTheme="majorBidi" w:hAnsiTheme="majorBidi" w:cstheme="majorBidi"/>
+          <w:sz w:val="24"/>
+          <w:szCs w:val="24"/>
+        </w:rPr>
+        <w:t>This was done through consistence team efforts and consistence approach was taken to design and implement the smart ticketing system</w:t>
+      </w:r>
+      <w:r>
+        <w:rPr>
+          <w:rFonts w:asciiTheme="majorBidi" w:hAnsiTheme="majorBidi" w:cstheme="majorBidi"/>
+          <w:sz w:val="24"/>
+          <w:szCs w:val="24"/>
+        </w:rPr>
+        <w:t xml:space="preserve">, </w:t>
+      </w:r>
+      <w:r>
+        <w:rPr>
+          <w:rFonts w:asciiTheme="majorBidi" w:hAnsiTheme="majorBidi" w:cstheme="majorBidi"/>
+          <w:sz w:val="24"/>
+          <w:szCs w:val="24"/>
+        </w:rPr>
+        <w:t>therefore</w:t>
+      </w:r>
+      <w:r>
+        <w:rPr>
+          <w:rFonts w:asciiTheme="majorBidi" w:hAnsiTheme="majorBidi" w:cstheme="majorBidi"/>
+          <w:sz w:val="24"/>
+          <w:szCs w:val="24"/>
+        </w:rPr>
+        <w:t>,</w:t>
+      </w:r>
+      <w:r>
+        <w:rPr>
+          <w:rFonts w:asciiTheme="majorBidi" w:hAnsiTheme="majorBidi" w:cstheme="majorBidi"/>
+          <w:sz w:val="24"/>
+          <w:szCs w:val="24"/>
+        </w:rPr>
+        <w:t xml:space="preserve"> allowing users to book local train tickets easily via app, which is implemented with secure payments system to build trust between </w:t>
+      </w:r>
+      <w:r>
+        <w:rPr>
+          <w:rFonts w:asciiTheme="majorBidi" w:hAnsiTheme="majorBidi" w:cstheme="majorBidi"/>
+          <w:sz w:val="24"/>
+          <w:szCs w:val="24"/>
+        </w:rPr>
+        <w:t>organisation</w:t>
+      </w:r>
+      <w:r>
+        <w:rPr>
+          <w:rFonts w:asciiTheme="majorBidi" w:hAnsiTheme="majorBidi" w:cstheme="majorBidi"/>
+          <w:sz w:val="24"/>
+          <w:szCs w:val="24"/>
+        </w:rPr>
+        <w:t xml:space="preserve"> and consumers. To conclude we believe that we have achieved all the requirements which were required by the user and therefore we believe we have produced a successful system.</w:t>
+      </w:r>
+    </w:p>
+    <w:p>
+      <w:pPr>
+        <w:rPr>
+          <w:rFonts w:asciiTheme="majorBidi" w:hAnsiTheme="majorBidi" w:cstheme="majorBidi"/>
+          <w:sz w:val="24"/>
+          <w:szCs w:val="24"/>
+        </w:rPr>
+      </w:pPr>
+    </w:p>
+    <w:p>
+      <w:pPr>
+        <w:rPr>
+          <w:rFonts w:asciiTheme="majorBidi" w:hAnsiTheme="majorBidi" w:cstheme="majorBidi"/>
+          <w:sz w:val="24"/>
+          <w:szCs w:val="24"/>
+        </w:rPr>
+      </w:pPr>
+      <w:r>
+        <w:rPr>
+          <w:rFonts w:asciiTheme="majorBidi" w:hAnsiTheme="majorBidi" w:cstheme="majorBidi"/>
+          <w:sz w:val="24"/>
+          <w:szCs w:val="24"/>
+        </w:rPr>
+        <w:br w:type="page"/>
+      </w:r>
+    </w:p>
+    <w:p>
+      <w:pPr>
+        <w:rPr>
+          <w:rFonts w:asciiTheme="majorBidi" w:hAnsiTheme="majorBidi" w:cstheme="majorBidi"/>
+          <w:b/>
+          <w:bCs/>
           <w:sz w:val="40"/>
           <w:szCs w:val="40"/>
         </w:rPr>
-        <w:t xml:space="preserve">orking </w:t>
-      </w:r>
-      <w:r>
-        <w:rPr>
-          <w:rFonts w:asciiTheme="majorBidi" w:hAnsiTheme="majorBidi" w:cstheme="majorBidi"/>
-          <w:b/>
-          <w:bCs/>
-          <w:color w:val="FF0000"/>
-          <w:sz w:val="40"/>
-          <w:szCs w:val="40"/>
-        </w:rPr>
-        <w:t>S</w:t>
-      </w:r>
-      <w:r>
-        <w:rPr>
-          <w:rFonts w:asciiTheme="majorBidi" w:hAnsiTheme="majorBidi" w:cstheme="majorBidi"/>
-          <w:b/>
-          <w:bCs/>
-          <w:color w:val="FF0000"/>
-          <w:sz w:val="40"/>
-          <w:szCs w:val="40"/>
-        </w:rPr>
-        <w:t>trategy</w:t>
-      </w:r>
-    </w:p>
-    <w:p>
-      <w:pPr>
-        <w:rPr>
-          <w:rFonts w:asciiTheme="majorBidi" w:hAnsiTheme="majorBidi" w:cstheme="majorBidi"/>
-          <w:b/>
-          <w:bCs/>
-          <w:sz w:val="24"/>
-          <w:szCs w:val="24"/>
-          <w:u w:val="single"/>
-        </w:rPr>
-      </w:pPr>
-      <w:r>
-        <w:rPr>
-          <w:rFonts w:asciiTheme="majorBidi" w:hAnsiTheme="majorBidi" w:cstheme="majorBidi"/>
-          <w:b/>
-          <w:bCs/>
-          <w:sz w:val="24"/>
-          <w:szCs w:val="24"/>
-          <w:u w:val="single"/>
-        </w:rPr>
-        <w:t>Potential Risks</w:t>
-      </w:r>
-      <w:r>
-        <w:rPr>
-          <w:rFonts w:asciiTheme="majorBidi" w:hAnsiTheme="majorBidi" w:cstheme="majorBidi"/>
-          <w:b/>
-          <w:bCs/>
-          <w:sz w:val="24"/>
-          <w:szCs w:val="24"/>
-          <w:u w:val="single"/>
-        </w:rPr>
-        <w:t>/Issues</w:t>
-      </w:r>
-      <w:r>
-        <w:rPr>
-          <w:rFonts w:asciiTheme="majorBidi" w:hAnsiTheme="majorBidi" w:cstheme="majorBidi"/>
-          <w:b/>
-          <w:bCs/>
-          <w:sz w:val="24"/>
-          <w:szCs w:val="24"/>
-          <w:u w:val="single"/>
-        </w:rPr>
-        <w:t>:</w:t>
-      </w:r>
-    </w:p>
-    <w:p>
-      <w:pPr>
-        <w:rPr>
-          <w:rFonts w:asciiTheme="majorBidi" w:hAnsiTheme="majorBidi" w:cstheme="majorBidi"/>
-          <w:sz w:val="24"/>
-          <w:szCs w:val="24"/>
-        </w:rPr>
-      </w:pPr>
-      <w:r>
-        <w:rPr>
-          <w:rFonts w:asciiTheme="majorBidi" w:hAnsiTheme="majorBidi" w:cstheme="majorBidi"/>
-          <w:sz w:val="24"/>
-          <w:szCs w:val="24"/>
-        </w:rPr>
-        <w:t xml:space="preserve">It is crucial that development projects ensure a successful strategy for team working is devised early on as many issues can arise from not prioritising this, such as a lack of engagement between team members, lack of communication, poor management, not working in the same direction or towards the same vision and, worse, tension and conflict (Flint, 2016). This can lead to projects taking longer than necessary. Team members are the projects greatest asset and the organisation of the group directly affects the decisions that are made by the group with regards to the interactions and exchange of information between the stakeholders and the group (Why Are Employees The Most Valuable Intangible Assets?, 2020). </w:t>
-      </w:r>
-    </w:p>
-    <w:p>
-      <w:pPr>
-        <w:rPr>
-          <w:rFonts w:asciiTheme="majorBidi" w:hAnsiTheme="majorBidi" w:cstheme="majorBidi"/>
-          <w:b/>
-          <w:bCs/>
-          <w:sz w:val="24"/>
-          <w:szCs w:val="24"/>
-          <w:u w:val="single"/>
-        </w:rPr>
-      </w:pPr>
-      <w:r>
-        <w:rPr>
-          <w:rFonts w:asciiTheme="majorBidi" w:hAnsiTheme="majorBidi" w:cstheme="majorBidi"/>
-          <w:b/>
-          <w:bCs/>
-          <w:sz w:val="24"/>
-          <w:szCs w:val="24"/>
-          <w:u w:val="single"/>
-        </w:rPr>
-        <w:t>Our Approach:</w:t>
-      </w:r>
-    </w:p>
-    <w:p>
-      <w:pPr>
-        <w:rPr>
-          <w:rFonts w:asciiTheme="majorBidi" w:hAnsiTheme="majorBidi" w:cstheme="majorBidi"/>
-          <w:sz w:val="24"/>
-          <w:szCs w:val="24"/>
-        </w:rPr>
-      </w:pPr>
-      <w:r>
-        <w:rPr>
-          <w:rFonts w:asciiTheme="majorBidi" w:hAnsiTheme="majorBidi" w:cstheme="majorBidi"/>
-          <w:sz w:val="24"/>
-          <w:szCs w:val="24"/>
-        </w:rPr>
-        <w:t xml:space="preserve">For this reason, it was important to ensure that at the start of the project, the strengths and weaknesses of the members were highlighted so that the suitable tasks were delegated to the them based on their skills. The team acted as more of an informal group where, despite there being an assigned team leader for tasks such as making sure the members are on track, and dealing with the external interface, the group acted mainly as a whole when it came to a consensus on the decisions affecting the project and everyone’s opinion was taken into consideration. The group was small, with few individuals working together throughout the development process and so members introduced themselves to each other and built trust by voicing their concerns and fears early on making them able to communicate easily throughout the project and understand one another.  </w:t>
-      </w:r>
-    </w:p>
-    <w:p>
-      <w:pPr>
-        <w:rPr>
-          <w:rFonts w:asciiTheme="majorBidi" w:hAnsiTheme="majorBidi" w:cstheme="majorBidi"/>
-          <w:b/>
-          <w:bCs/>
-          <w:sz w:val="24"/>
-          <w:szCs w:val="24"/>
-          <w:u w:val="single"/>
-        </w:rPr>
-      </w:pPr>
-      <w:r>
-        <w:rPr>
-          <w:rFonts w:asciiTheme="majorBidi" w:hAnsiTheme="majorBidi" w:cstheme="majorBidi"/>
-          <w:b/>
-          <w:bCs/>
-          <w:sz w:val="24"/>
-          <w:szCs w:val="24"/>
-          <w:u w:val="single"/>
-        </w:rPr>
-        <w:t>Regular Communication and Goal Setting</w:t>
-      </w:r>
-      <w:r>
-        <w:rPr>
-          <w:rFonts w:asciiTheme="majorBidi" w:hAnsiTheme="majorBidi" w:cstheme="majorBidi"/>
-          <w:b/>
-          <w:bCs/>
-          <w:sz w:val="24"/>
-          <w:szCs w:val="24"/>
-          <w:u w:val="single"/>
-        </w:rPr>
-        <w:t>:</w:t>
-      </w:r>
-    </w:p>
-    <w:p>
-      <w:pPr>
-        <w:rPr>
-          <w:rFonts w:asciiTheme="majorBidi" w:hAnsiTheme="majorBidi" w:cstheme="majorBidi"/>
-          <w:color w:val="FF0000"/>
-          <w:sz w:val="32"/>
-          <w:szCs w:val="32"/>
-        </w:rPr>
-      </w:pPr>
-      <w:r>
-        <w:rPr>
-          <w:rFonts w:asciiTheme="majorBidi" w:hAnsiTheme="majorBidi" w:cstheme="majorBidi"/>
-          <w:sz w:val="24"/>
-          <w:szCs w:val="24"/>
-        </w:rPr>
-        <w:t xml:space="preserve">Throughout the development process, regular </w:t>
-      </w:r>
-      <w:r>
-        <w:rPr>
-          <w:rFonts w:asciiTheme="majorBidi" w:hAnsiTheme="majorBidi" w:cstheme="majorBidi"/>
-          <w:sz w:val="24"/>
-          <w:szCs w:val="24"/>
-        </w:rPr>
-        <w:t>one-to-one</w:t>
-      </w:r>
-      <w:r>
-        <w:rPr>
-          <w:rFonts w:asciiTheme="majorBidi" w:hAnsiTheme="majorBidi" w:cstheme="majorBidi"/>
-          <w:sz w:val="24"/>
-          <w:szCs w:val="24"/>
-        </w:rPr>
-        <w:t>s were scheduled between the team leader and team members to ensure everyone understood what they were doing correctly or if there were any concerns. Group members had regular meetings to give feedback on each stage, to keep one another updated so that they are working in the same direction and to ensure regular communication. Each day, clear goals were outline for what required from members to do that day and deadlines were set. This helped ensure the project was done in time and that deadlines were met. Overall project goals were also set in a similar manner. By doing this, the group was able to avoid issues throughout the project and was well managed and orderly.</w:t>
-      </w:r>
-      <w:r>
-        <w:rPr>
-          <w:rFonts w:asciiTheme="majorBidi" w:hAnsiTheme="majorBidi" w:cstheme="majorBidi"/>
-          <w:b/>
-          <w:bCs/>
-          <w:color w:val="FF0000"/>
-          <w:sz w:val="40"/>
-          <w:szCs w:val="40"/>
-        </w:rPr>
-        <w:br w:type="page"/>
-      </w:r>
-    </w:p>
-    <w:p>
-      <w:pPr>
-        <w:rPr>
-          <w:rFonts w:asciiTheme="majorBidi" w:hAnsiTheme="majorBidi" w:cstheme="majorBidi"/>
-          <w:b/>
-          <w:bCs/>
-          <w:color w:val="FF0000"/>
-          <w:sz w:val="40"/>
-          <w:szCs w:val="40"/>
-        </w:rPr>
-      </w:pPr>
-      <w:r>
-        <w:rPr>
-          <w:rFonts w:asciiTheme="majorBidi" w:hAnsiTheme="majorBidi" w:cstheme="majorBidi"/>
-          <w:b/>
-          <w:bCs/>
-          <w:color w:val="FF0000"/>
-          <w:sz w:val="40"/>
-          <w:szCs w:val="40"/>
-        </w:rPr>
-        <w:lastRenderedPageBreak/>
-        <w:t xml:space="preserve">Conclusion: </w:t>
-      </w:r>
-    </w:p>
-    <w:p>
-      <w:pPr>
-        <w:rPr>
-          <w:rFonts w:asciiTheme="majorBidi" w:hAnsiTheme="majorBidi" w:cstheme="majorBidi"/>
-          <w:sz w:val="24"/>
-          <w:szCs w:val="24"/>
-        </w:rPr>
-      </w:pPr>
-      <w:r>
-        <w:rPr>
-          <w:rFonts w:asciiTheme="majorBidi" w:hAnsiTheme="majorBidi" w:cstheme="majorBidi"/>
-          <w:sz w:val="24"/>
-          <w:szCs w:val="24"/>
-        </w:rPr>
-        <w:t>Overall,</w:t>
-      </w:r>
-      <w:r>
-        <w:rPr>
-          <w:rFonts w:asciiTheme="majorBidi" w:hAnsiTheme="majorBidi" w:cstheme="majorBidi"/>
-          <w:sz w:val="24"/>
-          <w:szCs w:val="24"/>
-        </w:rPr>
-        <w:t xml:space="preserve"> </w:t>
-      </w:r>
-      <w:r>
-        <w:rPr>
-          <w:rFonts w:asciiTheme="majorBidi" w:hAnsiTheme="majorBidi" w:cstheme="majorBidi"/>
-          <w:sz w:val="24"/>
-          <w:szCs w:val="24"/>
-        </w:rPr>
-        <w:t xml:space="preserve">the aims and objectives were </w:t>
-      </w:r>
-      <w:r>
-        <w:rPr>
-          <w:rFonts w:asciiTheme="majorBidi" w:hAnsiTheme="majorBidi" w:cstheme="majorBidi"/>
-          <w:sz w:val="24"/>
-          <w:szCs w:val="24"/>
-        </w:rPr>
-        <w:t>achieved.</w:t>
-      </w:r>
-      <w:r>
-        <w:rPr>
-          <w:rFonts w:asciiTheme="majorBidi" w:hAnsiTheme="majorBidi" w:cstheme="majorBidi"/>
-          <w:sz w:val="24"/>
-          <w:szCs w:val="24"/>
-        </w:rPr>
-        <w:t xml:space="preserve"> </w:t>
-      </w:r>
-      <w:r>
-        <w:rPr>
-          <w:rFonts w:asciiTheme="majorBidi" w:hAnsiTheme="majorBidi" w:cstheme="majorBidi"/>
-          <w:sz w:val="24"/>
-          <w:szCs w:val="24"/>
-        </w:rPr>
-        <w:t>This was done through consistence team efforts and consistence approach was taken to design and implement the smart ticketing system</w:t>
-      </w:r>
-      <w:r>
-        <w:rPr>
-          <w:rFonts w:asciiTheme="majorBidi" w:hAnsiTheme="majorBidi" w:cstheme="majorBidi"/>
-          <w:sz w:val="24"/>
-          <w:szCs w:val="24"/>
-        </w:rPr>
-        <w:t xml:space="preserve">, </w:t>
-      </w:r>
-      <w:r>
-        <w:rPr>
-          <w:rFonts w:asciiTheme="majorBidi" w:hAnsiTheme="majorBidi" w:cstheme="majorBidi"/>
-          <w:sz w:val="24"/>
-          <w:szCs w:val="24"/>
-        </w:rPr>
-        <w:t>therefore</w:t>
-      </w:r>
-      <w:r>
-        <w:rPr>
-          <w:rFonts w:asciiTheme="majorBidi" w:hAnsiTheme="majorBidi" w:cstheme="majorBidi"/>
-          <w:sz w:val="24"/>
-          <w:szCs w:val="24"/>
-        </w:rPr>
-        <w:t>,</w:t>
-      </w:r>
-      <w:r>
-        <w:rPr>
-          <w:rFonts w:asciiTheme="majorBidi" w:hAnsiTheme="majorBidi" w:cstheme="majorBidi"/>
-          <w:sz w:val="24"/>
-          <w:szCs w:val="24"/>
-        </w:rPr>
-        <w:t xml:space="preserve"> allowing users to book local train tickets easily via app, which is implemented with secure payments system to build trust between </w:t>
-      </w:r>
-      <w:r>
-        <w:rPr>
-          <w:rFonts w:asciiTheme="majorBidi" w:hAnsiTheme="majorBidi" w:cstheme="majorBidi"/>
-          <w:sz w:val="24"/>
-          <w:szCs w:val="24"/>
-        </w:rPr>
-        <w:t>organisation</w:t>
-      </w:r>
-      <w:r>
-        <w:rPr>
-          <w:rFonts w:asciiTheme="majorBidi" w:hAnsiTheme="majorBidi" w:cstheme="majorBidi"/>
-          <w:sz w:val="24"/>
-          <w:szCs w:val="24"/>
-        </w:rPr>
-        <w:t xml:space="preserve"> and consumers. To conclude we believe that we have achieved all the requirements which were required by the user and therefore we believe we have produced a successful system.</w:t>
-      </w:r>
-    </w:p>
-    <w:p>
-      <w:pPr>
-        <w:rPr>
-          <w:rFonts w:asciiTheme="majorBidi" w:hAnsiTheme="majorBidi" w:cstheme="majorBidi"/>
-          <w:sz w:val="24"/>
-          <w:szCs w:val="24"/>
-        </w:rPr>
-      </w:pPr>
-    </w:p>
-    <w:p>
-      <w:pPr>
-        <w:rPr>
-          <w:rFonts w:asciiTheme="majorBidi" w:hAnsiTheme="majorBidi" w:cstheme="majorBidi"/>
-          <w:sz w:val="24"/>
-          <w:szCs w:val="24"/>
-        </w:rPr>
-      </w:pPr>
-      <w:r>
-        <w:rPr>
-          <w:rFonts w:asciiTheme="majorBidi" w:hAnsiTheme="majorBidi" w:cstheme="majorBidi"/>
-          <w:sz w:val="24"/>
-          <w:szCs w:val="24"/>
-        </w:rPr>
-        <w:br w:type="page"/>
-      </w:r>
-    </w:p>
-    <w:p>
-      <w:pPr>
-        <w:rPr>
-          <w:rFonts w:asciiTheme="majorBidi" w:hAnsiTheme="majorBidi" w:cstheme="majorBidi"/>
-          <w:b/>
-          <w:bCs/>
-          <w:color w:val="FF0000"/>
-          <w:sz w:val="40"/>
-          <w:szCs w:val="40"/>
-        </w:rPr>
-      </w:pPr>
-      <w:r>
-        <w:rPr>
-          <w:rFonts w:asciiTheme="majorBidi" w:hAnsiTheme="majorBidi" w:cstheme="majorBidi"/>
-          <w:b/>
-          <w:bCs/>
-          <w:color w:val="FF0000"/>
+      </w:pPr>
+      <w:r>
+        <w:rPr>
+          <w:rFonts w:asciiTheme="majorBidi" w:hAnsiTheme="majorBidi" w:cstheme="majorBidi"/>
+          <w:b/>
+          <w:bCs/>
           <w:sz w:val="40"/>
           <w:szCs w:val="40"/>
         </w:rPr>
@@ -6387,7 +6504,29 @@
           <w:szCs w:val="24"/>
           <w:lang w:eastAsia="ru-RU"/>
         </w:rPr>
-        <w:t>BPP Learning Media (2009) Marketing, London: BPP Learning Media[Accessed 22 February 2021].</w:t>
+        <w:t xml:space="preserve">BPP Learning Media (2009) Marketing, London: BPP Learning </w:t>
+      </w:r>
+      <w:proofErr w:type="gramStart"/>
+      <w:r>
+        <w:rPr>
+          <w:rFonts w:asciiTheme="majorBidi" w:eastAsia="Times New Roman" w:hAnsiTheme="majorBidi" w:cstheme="majorBidi"/>
+          <w:color w:val="000000" w:themeColor="text1"/>
+          <w:sz w:val="24"/>
+          <w:szCs w:val="24"/>
+          <w:lang w:eastAsia="ru-RU"/>
+        </w:rPr>
+        <w:t>Media[</w:t>
+      </w:r>
+      <w:proofErr w:type="gramEnd"/>
+      <w:r>
+        <w:rPr>
+          <w:rFonts w:asciiTheme="majorBidi" w:eastAsia="Times New Roman" w:hAnsiTheme="majorBidi" w:cstheme="majorBidi"/>
+          <w:color w:val="000000" w:themeColor="text1"/>
+          <w:sz w:val="24"/>
+          <w:szCs w:val="24"/>
+          <w:lang w:eastAsia="ru-RU"/>
+        </w:rPr>
+        <w:t>Accessed 22 February 2021].</w:t>
       </w:r>
     </w:p>
     <w:p>
@@ -9140,7 +9279,7 @@
 </file>
 
 <file path=customXml/itemProps4.xml><?xml version="1.0" encoding="utf-8"?>
-<ds:datastoreItem xmlns:ds="http://schemas.openxmlformats.org/officeDocument/2006/customXml" ds:itemID="{F69427F8-5052-4C54-8F65-2F82F7433C26}">
+<ds:datastoreItem xmlns:ds="http://schemas.openxmlformats.org/officeDocument/2006/customXml" ds:itemID="{66739D7E-6A1B-463F-A5D4-BF343DBE8744}">
   <ds:schemaRefs>
     <ds:schemaRef ds:uri="http://schemas.openxmlformats.org/officeDocument/2006/bibliography"/>
   </ds:schemaRefs>

</xml_diff>